<commit_message>
change doc template & resume page style
</commit_message>
<xml_diff>
--- a/public/resumeTemplate.docx
+++ b/public/resumeTemplate.docx
@@ -6,7 +6,7 @@
     <w:tbl>
       <w:tblPr>
         <w:tblStyle w:val="a8"/>
-        <w:tblW w:w="9497" w:type="dxa"/>
+        <w:tblW w:w="8984" w:type="dxa"/>
         <w:tblInd w:w="250" w:type="dxa"/>
         <w:tblBorders>
           <w:top w:val="none" w:sz="0" w:space="0" w:color="auto"/>
@@ -19,14 +19,15 @@
         <w:tblLook w:val="0600" w:firstRow="0" w:lastRow="0" w:firstColumn="0" w:lastColumn="0" w:noHBand="1" w:noVBand="1"/>
       </w:tblPr>
       <w:tblGrid>
-        <w:gridCol w:w="1984"/>
+        <w:gridCol w:w="1471"/>
         <w:gridCol w:w="1135"/>
-        <w:gridCol w:w="46"/>
-        <w:gridCol w:w="1513"/>
-        <w:gridCol w:w="70"/>
+        <w:gridCol w:w="42"/>
         <w:gridCol w:w="1583"/>
-        <w:gridCol w:w="1323"/>
-        <w:gridCol w:w="1843"/>
+        <w:gridCol w:w="1583"/>
+        <w:gridCol w:w="335"/>
+        <w:gridCol w:w="456"/>
+        <w:gridCol w:w="532"/>
+        <w:gridCol w:w="1847"/>
       </w:tblGrid>
       <w:tr>
         <w:trPr>
@@ -34,66 +35,44 @@
         </w:trPr>
         <w:tc>
           <w:tcPr>
-            <w:tcW w:w="1984" w:type="dxa"/>
+            <w:tcW w:w="7137" w:type="dxa"/>
+            <w:gridSpan w:val="8"/>
             <w:shd w:val="clear" w:color="auto" w:fill="FFFFFF" w:themeFill="background1"/>
           </w:tcPr>
+          <w:p/>
+        </w:tc>
+        <w:tc>
+          <w:tcPr>
+            <w:tcW w:w="1847" w:type="dxa"/>
+            <w:tcBorders>
+              <w:bottom w:val="dashSmallGap" w:sz="4" w:space="0" w:color="808080" w:themeColor="background1" w:themeShade="80"/>
+            </w:tcBorders>
+          </w:tcPr>
           <w:p>
             <w:pPr>
-              <w:jc w:val="center"/>
-              <w:rPr>
-                <w:b/>
-                <w:bCs/>
-                <w:color w:val="595959" w:themeColor="text1" w:themeTint="A6"/>
-                <w:sz w:val="24"/>
-                <w:szCs w:val="24"/>
+              <w:rPr>
+                <w:b/>
+                <w:bCs/>
+                <w:sz w:val="28"/>
+                <w:szCs w:val="28"/>
               </w:rPr>
             </w:pPr>
-          </w:p>
-        </w:tc>
-        <w:tc>
-          <w:tcPr>
-            <w:tcW w:w="5670" w:type="dxa"/>
-            <w:gridSpan w:val="6"/>
-          </w:tcPr>
-          <w:p>
-            <w:pPr>
-              <w:rPr>
-                <w:noProof/>
-                <w:szCs w:val="21"/>
-                <w:lang w:val="zh-CN"/>
-              </w:rPr>
-            </w:pPr>
-          </w:p>
-        </w:tc>
-        <w:tc>
-          <w:tcPr>
-            <w:tcW w:w="1843" w:type="dxa"/>
-          </w:tcPr>
-          <w:p>
-            <w:pPr>
-              <w:rPr>
-                <w:noProof/>
-                <w:sz w:val="44"/>
-                <w:szCs w:val="44"/>
-                <w:lang w:val="zh-CN"/>
-              </w:rPr>
-            </w:pPr>
-            <w:r>
-              <w:rPr>
-                <w:rFonts w:hint="eastAsia"/>
-                <w:noProof/>
-                <w:sz w:val="44"/>
-                <w:szCs w:val="44"/>
-                <w:lang w:val="zh-CN"/>
+            <w:r>
+              <w:rPr>
+                <w:rFonts w:hint="eastAsia"/>
+                <w:b/>
+                <w:bCs/>
+                <w:sz w:val="28"/>
+                <w:szCs w:val="28"/>
               </w:rPr>
               <w:t>{name</w:t>
             </w:r>
             <w:r>
               <w:rPr>
-                <w:noProof/>
-                <w:sz w:val="44"/>
-                <w:szCs w:val="44"/>
-                <w:lang w:val="zh-CN"/>
+                <w:b/>
+                <w:bCs/>
+                <w:sz w:val="28"/>
+                <w:szCs w:val="28"/>
               </w:rPr>
               <w:t>}</w:t>
             </w:r>
@@ -106,7 +85,7 @@
         </w:trPr>
         <w:tc>
           <w:tcPr>
-            <w:tcW w:w="1984" w:type="dxa"/>
+            <w:tcW w:w="1471" w:type="dxa"/>
             <w:vMerge w:val="restart"/>
             <w:tcBorders>
               <w:right w:val="dashSmallGap" w:sz="4" w:space="0" w:color="808080" w:themeColor="background1" w:themeShade="80"/>
@@ -120,8 +99,6 @@
               <w:rPr>
                 <w:b/>
                 <w:bCs/>
-                <w:sz w:val="24"/>
-                <w:szCs w:val="24"/>
               </w:rPr>
             </w:pPr>
             <w:r>
@@ -129,8 +106,6 @@
                 <w:rFonts w:hint="eastAsia"/>
                 <w:b/>
                 <w:bCs/>
-                <w:sz w:val="24"/>
-                <w:szCs w:val="24"/>
               </w:rPr>
               <w:t>个人信息</w:t>
             </w:r>
@@ -138,48 +113,33 @@
           <w:p>
             <w:pPr>
               <w:jc w:val="center"/>
+              <w:rPr>
+                <w:b/>
+                <w:bCs/>
+              </w:rPr>
             </w:pPr>
             <w:r>
               <w:rPr>
-                <w:rFonts w:hint="eastAsia"/>
-                <w:b/>
-                <w:bCs/>
-                <w:sz w:val="24"/>
-                <w:szCs w:val="24"/>
-              </w:rPr>
-              <w:t>In</w:t>
-            </w:r>
-            <w:r>
-              <w:rPr>
-                <w:b/>
-                <w:bCs/>
-                <w:sz w:val="24"/>
-                <w:szCs w:val="24"/>
-              </w:rPr>
-              <w:t>dividual</w:t>
-            </w:r>
-          </w:p>
-        </w:tc>
-        <w:tc>
-          <w:tcPr>
-            <w:tcW w:w="2694" w:type="dxa"/>
-            <w:gridSpan w:val="3"/>
+                <w:b/>
+                <w:bCs/>
+              </w:rPr>
+              <w:t>Individual</w:t>
+            </w:r>
+          </w:p>
+        </w:tc>
+        <w:tc>
+          <w:tcPr>
+            <w:tcW w:w="4678" w:type="dxa"/>
+            <w:gridSpan w:val="5"/>
             <w:tcBorders>
               <w:left w:val="dashSmallGap" w:sz="4" w:space="0" w:color="808080" w:themeColor="background1" w:themeShade="80"/>
             </w:tcBorders>
             <w:vAlign w:val="center"/>
           </w:tcPr>
           <w:p>
-            <w:pPr>
-              <w:rPr>
-                <w:szCs w:val="21"/>
-              </w:rPr>
-            </w:pPr>
-            <w:r>
-              <w:rPr>
-                <w:rFonts w:hint="eastAsia"/>
-                <w:noProof/>
-                <w:szCs w:val="21"/>
+            <w:r>
+              <w:rPr>
+                <w:rFonts w:hint="eastAsia"/>
               </w:rPr>
               <w:drawing>
                 <wp:inline distT="0" distB="0" distL="0" distR="0" wp14:anchorId="58EF8D63" wp14:editId="790FEAD3">
@@ -229,42 +189,30 @@
             <w:r>
               <w:rPr>
                 <w:rFonts w:hint="eastAsia"/>
-                <w:szCs w:val="21"/>
               </w:rPr>
               <w:t>现居地:</w:t>
             </w:r>
             <w:r>
-              <w:rPr>
-                <w:szCs w:val="21"/>
-              </w:rPr>
               <w:t>{address}</w:t>
             </w:r>
           </w:p>
         </w:tc>
         <w:tc>
           <w:tcPr>
-            <w:tcW w:w="2976" w:type="dxa"/>
+            <w:tcW w:w="2835" w:type="dxa"/>
             <w:gridSpan w:val="3"/>
             <w:vAlign w:val="center"/>
           </w:tcPr>
           <w:p>
-            <w:pPr>
-              <w:rPr>
-                <w:szCs w:val="21"/>
-              </w:rPr>
-            </w:pPr>
-            <w:r>
-              <w:rPr>
-                <w:rFonts w:hint="eastAsia"/>
-                <w:noProof/>
-                <w:szCs w:val="21"/>
-                <w:lang w:val="zh-CN"/>
+            <w:r>
+              <w:rPr>
+                <w:rFonts w:hint="eastAsia"/>
               </w:rPr>
               <w:drawing>
-                <wp:inline distT="0" distB="0" distL="0" distR="0" wp14:anchorId="72B09503" wp14:editId="7B5197BC">
+                <wp:inline distT="0" distB="0" distL="0" distR="0" wp14:anchorId="7A500A45" wp14:editId="6BA6FF8F">
                   <wp:extent cx="180000" cy="180000"/>
                   <wp:effectExtent l="0" t="0" r="0" b="0"/>
-                  <wp:docPr id="2" name="图形 2" descr="毕业帽"/>
+                  <wp:docPr id="3" name="图形 3" descr="男人"/>
                   <wp:cNvGraphicFramePr>
                     <a:graphicFrameLocks xmlns:a="http://schemas.openxmlformats.org/drawingml/2006/main" noChangeAspect="1"/>
                   </wp:cNvGraphicFramePr>
@@ -272,7 +220,7 @@
                     <a:graphicData uri="http://schemas.openxmlformats.org/drawingml/2006/picture">
                       <pic:pic xmlns:pic="http://schemas.openxmlformats.org/drawingml/2006/picture">
                         <pic:nvPicPr>
-                          <pic:cNvPr id="2" name="图形 2" descr="毕业帽"/>
+                          <pic:cNvPr id="3" name="图形 3" descr="男人"/>
                           <pic:cNvPicPr/>
                         </pic:nvPicPr>
                         <pic:blipFill>
@@ -308,59 +256,58 @@
             <w:r>
               <w:rPr>
                 <w:rFonts w:hint="eastAsia"/>
-                <w:szCs w:val="21"/>
-              </w:rPr>
-              <w:t>毕业时间:</w:t>
-            </w:r>
-            <w:r>
-              <w:rPr>
-                <w:szCs w:val="21"/>
-              </w:rPr>
-              <w:t xml:space="preserve"> </w:t>
-            </w:r>
-            <w:r>
-              <w:rPr>
-                <w:szCs w:val="21"/>
-              </w:rPr>
-              <w:t>{</w:t>
-            </w:r>
-            <w:r>
-              <w:rPr>
-                <w:szCs w:val="21"/>
-              </w:rPr>
-              <w:t>graduate</w:t>
-            </w:r>
-            <w:r>
-              <w:rPr>
-                <w:szCs w:val="21"/>
-              </w:rPr>
-              <w:t>}</w:t>
-            </w:r>
-          </w:p>
-        </w:tc>
-        <w:tc>
-          <w:tcPr>
-            <w:tcW w:w="1843" w:type="dxa"/>
+              </w:rPr>
+              <w:t>民族:</w:t>
+            </w:r>
+            <w:r>
+              <w:t>{national}</w:t>
+            </w:r>
+          </w:p>
+        </w:tc>
+      </w:tr>
+      <w:tr>
+        <w:trPr>
+          <w:trHeight w:val="454"/>
+        </w:trPr>
+        <w:tc>
+          <w:tcPr>
+            <w:tcW w:w="1471" w:type="dxa"/>
+            <w:vMerge/>
+            <w:tcBorders>
+              <w:right w:val="dashSmallGap" w:sz="4" w:space="0" w:color="808080" w:themeColor="background1" w:themeShade="80"/>
+            </w:tcBorders>
+            <w:shd w:val="clear" w:color="auto" w:fill="FFFFFF" w:themeFill="background1"/>
             <w:vAlign w:val="center"/>
           </w:tcPr>
           <w:p>
             <w:pPr>
-              <w:rPr>
-                <w:szCs w:val="21"/>
+              <w:jc w:val="center"/>
+              <w:rPr>
+                <w:b/>
+                <w:bCs/>
               </w:rPr>
             </w:pPr>
-            <w:r>
-              <w:rPr>
-                <w:rFonts w:hint="eastAsia"/>
-                <w:noProof/>
-                <w:szCs w:val="21"/>
-                <w:lang w:val="zh-CN"/>
+          </w:p>
+        </w:tc>
+        <w:tc>
+          <w:tcPr>
+            <w:tcW w:w="4678" w:type="dxa"/>
+            <w:gridSpan w:val="5"/>
+            <w:tcBorders>
+              <w:left w:val="dashSmallGap" w:sz="4" w:space="0" w:color="808080" w:themeColor="background1" w:themeShade="80"/>
+            </w:tcBorders>
+            <w:vAlign w:val="center"/>
+          </w:tcPr>
+          <w:p>
+            <w:r>
+              <w:rPr>
+                <w:rFonts w:hint="eastAsia"/>
               </w:rPr>
               <w:drawing>
-                <wp:inline distT="0" distB="0" distL="0" distR="0" wp14:anchorId="04370D0C" wp14:editId="4EFC41AD">
+                <wp:inline distT="0" distB="0" distL="0" distR="0" wp14:anchorId="3E706C27" wp14:editId="79F1F9FE">
                   <wp:extent cx="180000" cy="180000"/>
                   <wp:effectExtent l="0" t="0" r="0" b="0"/>
-                  <wp:docPr id="3" name="图形 3" descr="男人"/>
+                  <wp:docPr id="4" name="图形 4" descr="爬行的婴儿"/>
                   <wp:cNvGraphicFramePr>
                     <a:graphicFrameLocks xmlns:a="http://schemas.openxmlformats.org/drawingml/2006/main" noChangeAspect="1"/>
                   </wp:cNvGraphicFramePr>
@@ -368,7 +315,7 @@
                     <a:graphicData uri="http://schemas.openxmlformats.org/drawingml/2006/picture">
                       <pic:pic xmlns:pic="http://schemas.openxmlformats.org/drawingml/2006/picture">
                         <pic:nvPicPr>
-                          <pic:cNvPr id="3" name="图形 3" descr="男人"/>
+                          <pic:cNvPr id="4" name="图形 4" descr="爬行的婴儿"/>
                           <pic:cNvPicPr/>
                         </pic:nvPicPr>
                         <pic:blipFill>
@@ -404,78 +351,30 @@
             <w:r>
               <w:rPr>
                 <w:rFonts w:hint="eastAsia"/>
-                <w:szCs w:val="21"/>
-              </w:rPr>
-              <w:t>民族:</w:t>
-            </w:r>
-            <w:r>
-              <w:rPr>
-                <w:szCs w:val="21"/>
-              </w:rPr>
-              <w:t>{</w:t>
-            </w:r>
-            <w:r>
-              <w:rPr>
-                <w:szCs w:val="21"/>
-              </w:rPr>
-              <w:t>national</w:t>
-            </w:r>
-            <w:r>
-              <w:rPr>
-                <w:szCs w:val="21"/>
-              </w:rPr>
-              <w:t>}</w:t>
-            </w:r>
-          </w:p>
-        </w:tc>
-      </w:tr>
-      <w:tr>
-        <w:trPr>
-          <w:trHeight w:val="454"/>
-        </w:trPr>
-        <w:tc>
-          <w:tcPr>
-            <w:tcW w:w="1984" w:type="dxa"/>
-            <w:vMerge/>
-            <w:tcBorders>
-              <w:right w:val="dashSmallGap" w:sz="4" w:space="0" w:color="808080" w:themeColor="background1" w:themeShade="80"/>
-            </w:tcBorders>
-            <w:shd w:val="clear" w:color="auto" w:fill="FFFFFF" w:themeFill="background1"/>
-            <w:vAlign w:val="center"/>
-          </w:tcPr>
-          <w:p>
-            <w:pPr>
-              <w:jc w:val="center"/>
-            </w:pPr>
-          </w:p>
-        </w:tc>
-        <w:tc>
-          <w:tcPr>
-            <w:tcW w:w="2694" w:type="dxa"/>
+              </w:rPr>
+              <w:t>出生日期:</w:t>
+            </w:r>
+            <w:r>
+              <w:t>{birthday}</w:t>
+            </w:r>
+          </w:p>
+        </w:tc>
+        <w:tc>
+          <w:tcPr>
+            <w:tcW w:w="2835" w:type="dxa"/>
             <w:gridSpan w:val="3"/>
-            <w:tcBorders>
-              <w:left w:val="dashSmallGap" w:sz="4" w:space="0" w:color="808080" w:themeColor="background1" w:themeShade="80"/>
-              <w:bottom w:val="dashSmallGap" w:sz="4" w:space="0" w:color="808080" w:themeColor="background1" w:themeShade="80"/>
-            </w:tcBorders>
-            <w:vAlign w:val="center"/>
-          </w:tcPr>
-          <w:p>
-            <w:pPr>
-              <w:rPr>
-                <w:szCs w:val="21"/>
-              </w:rPr>
-            </w:pPr>
-            <w:r>
-              <w:rPr>
-                <w:rFonts w:hint="eastAsia"/>
-                <w:noProof/>
-                <w:szCs w:val="21"/>
+            <w:vAlign w:val="center"/>
+          </w:tcPr>
+          <w:p>
+            <w:r>
+              <w:rPr>
+                <w:rFonts w:hint="eastAsia"/>
               </w:rPr>
               <w:drawing>
-                <wp:inline distT="0" distB="0" distL="0" distR="0" wp14:anchorId="3E706C27" wp14:editId="79F1F9FE">
+                <wp:inline distT="0" distB="0" distL="0" distR="0" wp14:anchorId="53107FB5" wp14:editId="3B00151A">
                   <wp:extent cx="180000" cy="180000"/>
                   <wp:effectExtent l="0" t="0" r="0" b="0"/>
-                  <wp:docPr id="4" name="图形 4" descr="爬行的婴儿"/>
+                  <wp:docPr id="6" name="图形 6" descr="听筒"/>
                   <wp:cNvGraphicFramePr>
                     <a:graphicFrameLocks xmlns:a="http://schemas.openxmlformats.org/drawingml/2006/main" noChangeAspect="1"/>
                   </wp:cNvGraphicFramePr>
@@ -483,7 +382,7 @@
                     <a:graphicData uri="http://schemas.openxmlformats.org/drawingml/2006/picture">
                       <pic:pic xmlns:pic="http://schemas.openxmlformats.org/drawingml/2006/picture">
                         <pic:nvPicPr>
-                          <pic:cNvPr id="4" name="图形 4" descr="爬行的婴儿"/>
+                          <pic:cNvPr id="6" name="图形 6" descr="听筒"/>
                           <pic:cNvPicPr/>
                         </pic:nvPicPr>
                         <pic:blipFill>
@@ -519,45 +418,72 @@
             <w:r>
               <w:rPr>
                 <w:rFonts w:hint="eastAsia"/>
-                <w:szCs w:val="21"/>
-              </w:rPr>
-              <w:t>出生日期:</w:t>
-            </w:r>
-            <w:r>
-              <w:rPr>
-                <w:szCs w:val="21"/>
-              </w:rPr>
-              <w:t>{birthday}</w:t>
-            </w:r>
-          </w:p>
-        </w:tc>
-        <w:tc>
-          <w:tcPr>
-            <w:tcW w:w="2976" w:type="dxa"/>
-            <w:gridSpan w:val="3"/>
+              </w:rPr>
+              <w:t>联系电话:</w:t>
+            </w:r>
+            <w:r>
+              <w:t>{</w:t>
+            </w:r>
+            <w:r>
+              <w:rPr>
+                <w:rFonts w:hint="eastAsia"/>
+              </w:rPr>
+              <w:t>phone</w:t>
+            </w:r>
+            <w:r>
+              <w:t>}</w:t>
+            </w:r>
+          </w:p>
+        </w:tc>
+      </w:tr>
+      <w:tr>
+        <w:trPr>
+          <w:trHeight w:val="454"/>
+        </w:trPr>
+        <w:tc>
+          <w:tcPr>
+            <w:tcW w:w="1471" w:type="dxa"/>
+            <w:vMerge/>
             <w:tcBorders>
-              <w:bottom w:val="dashSmallGap" w:sz="4" w:space="0" w:color="808080" w:themeColor="background1" w:themeShade="80"/>
+              <w:right w:val="dashSmallGap" w:sz="4" w:space="0" w:color="808080" w:themeColor="background1" w:themeShade="80"/>
             </w:tcBorders>
+            <w:shd w:val="clear" w:color="auto" w:fill="FFFFFF" w:themeFill="background1"/>
             <w:vAlign w:val="center"/>
           </w:tcPr>
           <w:p>
             <w:pPr>
-              <w:rPr>
-                <w:szCs w:val="21"/>
+              <w:jc w:val="center"/>
+              <w:rPr>
+                <w:b/>
+                <w:bCs/>
               </w:rPr>
             </w:pPr>
-            <w:r>
-              <w:rPr>
-                <w:rFonts w:hint="eastAsia"/>
-                <w:noProof/>
-                <w:szCs w:val="21"/>
-                <w:lang w:val="zh-CN"/>
+          </w:p>
+        </w:tc>
+        <w:tc>
+          <w:tcPr>
+            <w:tcW w:w="4678" w:type="dxa"/>
+            <w:gridSpan w:val="5"/>
+            <w:tcBorders>
+              <w:left w:val="dashSmallGap" w:sz="4" w:space="0" w:color="808080" w:themeColor="background1" w:themeShade="80"/>
+            </w:tcBorders>
+            <w:vAlign w:val="center"/>
+          </w:tcPr>
+          <w:p>
+            <w:pPr>
+              <w:rPr>
+                <w:rFonts w:hint="eastAsia"/>
+              </w:rPr>
+            </w:pPr>
+            <w:r>
+              <w:rPr>
+                <w:rFonts w:hint="eastAsia"/>
               </w:rPr>
               <w:drawing>
-                <wp:inline distT="0" distB="0" distL="0" distR="0" wp14:anchorId="53107FB5" wp14:editId="3B00151A">
+                <wp:inline distT="0" distB="0" distL="0" distR="0" wp14:anchorId="3EF18C88" wp14:editId="53A904D0">
                   <wp:extent cx="180000" cy="180000"/>
                   <wp:effectExtent l="0" t="0" r="0" b="0"/>
-                  <wp:docPr id="6" name="图形 6" descr="听筒"/>
+                  <wp:docPr id="2" name="图形 2" descr="毕业帽"/>
                   <wp:cNvGraphicFramePr>
                     <a:graphicFrameLocks xmlns:a="http://schemas.openxmlformats.org/drawingml/2006/main" noChangeAspect="1"/>
                   </wp:cNvGraphicFramePr>
@@ -565,7 +491,7 @@
                     <a:graphicData uri="http://schemas.openxmlformats.org/drawingml/2006/picture">
                       <pic:pic xmlns:pic="http://schemas.openxmlformats.org/drawingml/2006/picture">
                         <pic:nvPicPr>
-                          <pic:cNvPr id="6" name="图形 6" descr="听筒"/>
+                          <pic:cNvPr id="2" name="图形 2" descr="毕业帽"/>
                           <pic:cNvPicPr/>
                         </pic:nvPicPr>
                         <pic:blipFill>
@@ -601,54 +527,32 @@
             <w:r>
               <w:rPr>
                 <w:rFonts w:hint="eastAsia"/>
-                <w:szCs w:val="21"/>
-              </w:rPr>
-              <w:t>联系电话:</w:t>
-            </w:r>
-            <w:r>
-              <w:rPr>
-                <w:szCs w:val="21"/>
-              </w:rPr>
-              <w:t>{</w:t>
-            </w:r>
-            <w:r>
-              <w:rPr>
-                <w:rFonts w:hint="eastAsia"/>
-                <w:szCs w:val="21"/>
-              </w:rPr>
-              <w:t>phone</w:t>
-            </w:r>
-            <w:r>
-              <w:rPr>
-                <w:szCs w:val="21"/>
-              </w:rPr>
-              <w:t>}</w:t>
-            </w:r>
-          </w:p>
-        </w:tc>
-        <w:tc>
-          <w:tcPr>
-            <w:tcW w:w="1843" w:type="dxa"/>
-            <w:tcBorders>
-              <w:bottom w:val="dashSmallGap" w:sz="4" w:space="0" w:color="808080" w:themeColor="background1" w:themeShade="80"/>
-            </w:tcBorders>
+              </w:rPr>
+              <w:t>毕业时间:</w:t>
+            </w:r>
+            <w:r>
+              <w:t xml:space="preserve"> {graduate}</w:t>
+            </w:r>
+          </w:p>
+        </w:tc>
+        <w:tc>
+          <w:tcPr>
+            <w:tcW w:w="2835" w:type="dxa"/>
+            <w:gridSpan w:val="3"/>
             <w:vAlign w:val="center"/>
           </w:tcPr>
           <w:p>
             <w:pPr>
               <w:rPr>
-                <w:szCs w:val="21"/>
+                <w:rFonts w:hint="eastAsia"/>
               </w:rPr>
             </w:pPr>
             <w:r>
               <w:rPr>
                 <w:rFonts w:hint="eastAsia"/>
-                <w:noProof/>
-                <w:szCs w:val="21"/>
-                <w:lang w:val="zh-CN"/>
               </w:rPr>
               <w:drawing>
-                <wp:inline distT="0" distB="0" distL="0" distR="0" wp14:anchorId="0D3651D4" wp14:editId="77EDDB26">
+                <wp:inline distT="0" distB="0" distL="0" distR="0" wp14:anchorId="1890AB2F" wp14:editId="0103FBE6">
                   <wp:extent cx="180000" cy="180000"/>
                   <wp:effectExtent l="0" t="0" r="0" b="0"/>
                   <wp:docPr id="8" name="图形 8" descr="文凭卷筒"/>
@@ -695,28 +599,11 @@
             <w:r>
               <w:rPr>
                 <w:rFonts w:hint="eastAsia"/>
-                <w:szCs w:val="21"/>
-              </w:rPr>
-              <w:t>学历:</w:t>
-            </w:r>
-            <w:r>
-              <w:rPr>
-                <w:rFonts w:hint="eastAsia"/>
-                <w:szCs w:val="21"/>
-              </w:rPr>
-              <w:t>{degree</w:t>
-            </w:r>
-            <w:r>
-              <w:rPr>
-                <w:szCs w:val="21"/>
-              </w:rPr>
+              </w:rPr>
+              <w:t>学历:{degree</w:t>
+            </w:r>
+            <w:r>
               <w:t>}</w:t>
-            </w:r>
-            <w:r>
-              <w:rPr>
-                <w:szCs w:val="21"/>
-              </w:rPr>
-              <w:t xml:space="preserve"> </w:t>
             </w:r>
           </w:p>
         </w:tc>
@@ -727,7 +614,7 @@
         </w:trPr>
         <w:tc>
           <w:tcPr>
-            <w:tcW w:w="1984" w:type="dxa"/>
+            <w:tcW w:w="1471" w:type="dxa"/>
             <w:vMerge w:val="restart"/>
             <w:tcBorders>
               <w:right w:val="dashSmallGap" w:sz="4" w:space="0" w:color="808080" w:themeColor="background1" w:themeShade="80"/>
@@ -741,8 +628,6 @@
               <w:rPr>
                 <w:b/>
                 <w:bCs/>
-                <w:sz w:val="24"/>
-                <w:szCs w:val="24"/>
               </w:rPr>
             </w:pPr>
             <w:r>
@@ -750,8 +635,6 @@
                 <w:rFonts w:hint="eastAsia"/>
                 <w:b/>
                 <w:bCs/>
-                <w:sz w:val="24"/>
-                <w:szCs w:val="24"/>
               </w:rPr>
               <w:t>求职意向</w:t>
             </w:r>
@@ -762,8 +645,6 @@
               <w:rPr>
                 <w:b/>
                 <w:bCs/>
-                <w:sz w:val="24"/>
-                <w:szCs w:val="24"/>
               </w:rPr>
             </w:pPr>
             <w:r>
@@ -771,8 +652,6 @@
                 <w:rFonts w:hint="eastAsia"/>
                 <w:b/>
                 <w:bCs/>
-                <w:sz w:val="24"/>
-                <w:szCs w:val="24"/>
               </w:rPr>
               <w:t>I</w:t>
             </w:r>
@@ -780,8 +659,6 @@
               <w:rPr>
                 <w:b/>
                 <w:bCs/>
-                <w:sz w:val="24"/>
-                <w:szCs w:val="24"/>
               </w:rPr>
               <w:t>ntention</w:t>
             </w:r>
@@ -791,7 +668,6 @@
           <w:tcPr>
             <w:tcW w:w="1135" w:type="dxa"/>
             <w:tcBorders>
-              <w:top w:val="dashSmallGap" w:sz="4" w:space="0" w:color="808080" w:themeColor="background1" w:themeShade="80"/>
               <w:left w:val="dashSmallGap" w:sz="4" w:space="0" w:color="808080" w:themeColor="background1" w:themeShade="80"/>
             </w:tcBorders>
             <w:vAlign w:val="center"/>
@@ -808,10 +684,7 @@
         <w:tc>
           <w:tcPr>
             <w:tcW w:w="6378" w:type="dxa"/>
-            <w:gridSpan w:val="6"/>
-            <w:tcBorders>
-              <w:top w:val="dashSmallGap" w:sz="4" w:space="0" w:color="808080" w:themeColor="background1" w:themeShade="80"/>
-            </w:tcBorders>
+            <w:gridSpan w:val="7"/>
             <w:vAlign w:val="center"/>
           </w:tcPr>
           <w:p>
@@ -833,7 +706,7 @@
         </w:trPr>
         <w:tc>
           <w:tcPr>
-            <w:tcW w:w="1984" w:type="dxa"/>
+            <w:tcW w:w="1471" w:type="dxa"/>
             <w:vMerge/>
             <w:tcBorders>
               <w:right w:val="dashSmallGap" w:sz="4" w:space="0" w:color="808080" w:themeColor="background1" w:themeShade="80"/>
@@ -847,8 +720,6 @@
               <w:rPr>
                 <w:b/>
                 <w:bCs/>
-                <w:sz w:val="24"/>
-                <w:szCs w:val="24"/>
               </w:rPr>
             </w:pPr>
           </w:p>
@@ -873,7 +744,7 @@
         <w:tc>
           <w:tcPr>
             <w:tcW w:w="6378" w:type="dxa"/>
-            <w:gridSpan w:val="6"/>
+            <w:gridSpan w:val="7"/>
             <w:vAlign w:val="center"/>
           </w:tcPr>
           <w:p>
@@ -883,9 +754,11 @@
               </w:rPr>
               <w:t>{</w:t>
             </w:r>
+            <w:proofErr w:type="spellStart"/>
             <w:r>
               <w:t>workType</w:t>
             </w:r>
+            <w:proofErr w:type="spellEnd"/>
             <w:r>
               <w:t>}</w:t>
             </w:r>
@@ -898,7 +771,7 @@
         </w:trPr>
         <w:tc>
           <w:tcPr>
-            <w:tcW w:w="1984" w:type="dxa"/>
+            <w:tcW w:w="1471" w:type="dxa"/>
             <w:vMerge/>
             <w:tcBorders>
               <w:right w:val="dashSmallGap" w:sz="4" w:space="0" w:color="808080" w:themeColor="background1" w:themeShade="80"/>
@@ -912,8 +785,6 @@
               <w:rPr>
                 <w:b/>
                 <w:bCs/>
-                <w:sz w:val="24"/>
-                <w:szCs w:val="24"/>
               </w:rPr>
             </w:pPr>
           </w:p>
@@ -923,7 +794,6 @@
             <w:tcW w:w="1135" w:type="dxa"/>
             <w:tcBorders>
               <w:left w:val="dashSmallGap" w:sz="4" w:space="0" w:color="808080" w:themeColor="background1" w:themeShade="80"/>
-              <w:bottom w:val="dashSmallGap" w:sz="4" w:space="0" w:color="808080" w:themeColor="background1" w:themeShade="80"/>
             </w:tcBorders>
             <w:vAlign w:val="center"/>
           </w:tcPr>
@@ -942,10 +812,7 @@
         <w:tc>
           <w:tcPr>
             <w:tcW w:w="6378" w:type="dxa"/>
-            <w:gridSpan w:val="6"/>
-            <w:tcBorders>
-              <w:bottom w:val="dashSmallGap" w:sz="4" w:space="0" w:color="808080" w:themeColor="background1" w:themeShade="80"/>
-            </w:tcBorders>
+            <w:gridSpan w:val="7"/>
             <w:vAlign w:val="center"/>
           </w:tcPr>
           <w:p>
@@ -967,7 +834,7 @@
         </w:trPr>
         <w:tc>
           <w:tcPr>
-            <w:tcW w:w="1984" w:type="dxa"/>
+            <w:tcW w:w="1471" w:type="dxa"/>
             <w:tcBorders>
               <w:right w:val="dashSmallGap" w:sz="4" w:space="0" w:color="808080" w:themeColor="background1" w:themeShade="80"/>
             </w:tcBorders>
@@ -980,8 +847,6 @@
               <w:rPr>
                 <w:b/>
                 <w:bCs/>
-                <w:sz w:val="24"/>
-                <w:szCs w:val="24"/>
               </w:rPr>
             </w:pPr>
             <w:r>
@@ -989,8 +854,6 @@
                 <w:rFonts w:hint="eastAsia"/>
                 <w:b/>
                 <w:bCs/>
-                <w:sz w:val="24"/>
-                <w:szCs w:val="24"/>
               </w:rPr>
               <w:t>技能水平</w:t>
             </w:r>
@@ -1001,8 +864,6 @@
               <w:rPr>
                 <w:b/>
                 <w:bCs/>
-                <w:sz w:val="24"/>
-                <w:szCs w:val="24"/>
               </w:rPr>
             </w:pPr>
             <w:r>
@@ -1010,8 +871,6 @@
                 <w:rFonts w:hint="eastAsia"/>
                 <w:b/>
                 <w:bCs/>
-                <w:sz w:val="24"/>
-                <w:szCs w:val="24"/>
               </w:rPr>
               <w:t>Skills</w:t>
             </w:r>
@@ -1020,11 +879,145 @@
         <w:tc>
           <w:tcPr>
             <w:tcW w:w="7513" w:type="dxa"/>
-            <w:gridSpan w:val="7"/>
+            <w:gridSpan w:val="8"/>
+            <w:tcBorders>
+              <w:left w:val="dashSmallGap" w:sz="4" w:space="0" w:color="808080" w:themeColor="background1" w:themeShade="80"/>
+            </w:tcBorders>
+          </w:tcPr>
+          <w:p>
+            <w:r>
+              <w:rPr>
+                <w:rFonts w:hint="eastAsia"/>
+              </w:rPr>
+              <w:t>{</w:t>
+            </w:r>
+            <w:r>
+              <w:t>#</w:t>
+            </w:r>
+            <w:proofErr w:type="gramStart"/>
+            <w:r>
+              <w:t>skills}*</w:t>
+            </w:r>
+            <w:proofErr w:type="gramEnd"/>
+            <w:r>
+              <w:t xml:space="preserve"> {.}</w:t>
+            </w:r>
+          </w:p>
+          <w:p>
+            <w:r>
+              <w:t>{/}</w:t>
+            </w:r>
+            <w:r>
+              <w:tab/>
+            </w:r>
+          </w:p>
+        </w:tc>
+      </w:tr>
+      <w:tr>
+        <w:trPr>
+          <w:trHeight w:val="113"/>
+        </w:trPr>
+        <w:tc>
+          <w:tcPr>
+            <w:tcW w:w="8984" w:type="dxa"/>
+            <w:gridSpan w:val="9"/>
+            <w:shd w:val="clear" w:color="auto" w:fill="FFFFFF" w:themeFill="background1"/>
+            <w:vAlign w:val="center"/>
+          </w:tcPr>
+          <w:p>
+            <w:pPr>
+              <w:rPr>
+                <w:sz w:val="10"/>
+                <w:szCs w:val="10"/>
+              </w:rPr>
+            </w:pPr>
+          </w:p>
+        </w:tc>
+      </w:tr>
+      <w:tr>
+        <w:trPr>
+          <w:trHeight w:val="327"/>
+        </w:trPr>
+        <w:tc>
+          <w:tcPr>
+            <w:tcW w:w="8984" w:type="dxa"/>
+            <w:gridSpan w:val="9"/>
+            <w:tcBorders>
+              <w:bottom w:val="dashSmallGap" w:sz="4" w:space="0" w:color="808080" w:themeColor="background1" w:themeShade="80"/>
+            </w:tcBorders>
+            <w:shd w:val="clear" w:color="auto" w:fill="FFFFFF" w:themeFill="background1"/>
+            <w:vAlign w:val="center"/>
+          </w:tcPr>
+          <w:p>
+            <w:pPr>
+              <w:rPr>
+                <w:b/>
+                <w:bCs/>
+              </w:rPr>
+            </w:pPr>
+            <w:r>
+              <w:rPr>
+                <w:rFonts w:hint="eastAsia"/>
+                <w:b/>
+                <w:bCs/>
+              </w:rPr>
+              <w:t xml:space="preserve">教育经历 </w:t>
+            </w:r>
+            <w:r>
+              <w:rPr>
+                <w:b/>
+                <w:bCs/>
+              </w:rPr>
+              <w:t xml:space="preserve"> </w:t>
+            </w:r>
+            <w:r>
+              <w:rPr>
+                <w:rFonts w:hint="eastAsia"/>
+                <w:b/>
+                <w:bCs/>
+              </w:rPr>
+              <w:t>Education</w:t>
+            </w:r>
+          </w:p>
+        </w:tc>
+      </w:tr>
+      <w:tr>
+        <w:trPr>
+          <w:trHeight w:val="20"/>
+        </w:trPr>
+        <w:tc>
+          <w:tcPr>
+            <w:tcW w:w="8984" w:type="dxa"/>
+            <w:gridSpan w:val="9"/>
             <w:tcBorders>
               <w:top w:val="dashSmallGap" w:sz="4" w:space="0" w:color="808080" w:themeColor="background1" w:themeShade="80"/>
-              <w:left w:val="dashSmallGap" w:sz="4" w:space="0" w:color="808080" w:themeColor="background1" w:themeShade="80"/>
             </w:tcBorders>
+            <w:shd w:val="clear" w:color="auto" w:fill="FFFFFF" w:themeFill="background1"/>
+            <w:vAlign w:val="center"/>
+          </w:tcPr>
+          <w:p>
+            <w:pPr>
+              <w:rPr>
+                <w:rFonts w:hint="eastAsia"/>
+                <w:b/>
+                <w:bCs/>
+                <w:sz w:val="10"/>
+                <w:szCs w:val="10"/>
+              </w:rPr>
+            </w:pPr>
+          </w:p>
+        </w:tc>
+      </w:tr>
+      <w:tr>
+        <w:trPr>
+          <w:trHeight w:val="327"/>
+        </w:trPr>
+        <w:tc>
+          <w:tcPr>
+            <w:tcW w:w="2648" w:type="dxa"/>
+            <w:gridSpan w:val="3"/>
+            <w:shd w:val="clear" w:color="auto" w:fill="FFFFFF" w:themeFill="background1"/>
+            <w:vAlign w:val="center"/>
           </w:tcPr>
           <w:p>
             <w:r>
@@ -1034,12 +1027,136 @@
               <w:t>{</w:t>
             </w:r>
             <w:r>
-              <w:t>#skills}* {.}</w:t>
-            </w:r>
-          </w:p>
-          <w:p>
-            <w:r>
-              <w:t>{/}</w:t>
+              <w:t>#</w:t>
+            </w:r>
+            <w:proofErr w:type="gramStart"/>
+            <w:r>
+              <w:t>schools}{</w:t>
+            </w:r>
+            <w:proofErr w:type="gramEnd"/>
+            <w:r>
+              <w:t>name}</w:t>
+            </w:r>
+          </w:p>
+        </w:tc>
+        <w:tc>
+          <w:tcPr>
+            <w:tcW w:w="3166" w:type="dxa"/>
+            <w:gridSpan w:val="2"/>
+            <w:shd w:val="clear" w:color="auto" w:fill="FFFFFF" w:themeFill="background1"/>
+            <w:vAlign w:val="center"/>
+          </w:tcPr>
+          <w:p>
+            <w:r>
+              <w:rPr>
+                <w:rFonts w:hint="eastAsia"/>
+              </w:rPr>
+              <w:t>{ma</w:t>
+            </w:r>
+            <w:r>
+              <w:t>jor}</w:t>
+            </w:r>
+          </w:p>
+        </w:tc>
+        <w:tc>
+          <w:tcPr>
+            <w:tcW w:w="3170" w:type="dxa"/>
+            <w:gridSpan w:val="4"/>
+            <w:shd w:val="clear" w:color="auto" w:fill="FFFFFF" w:themeFill="background1"/>
+            <w:vAlign w:val="center"/>
+          </w:tcPr>
+          <w:p>
+            <w:r>
+              <w:t>{</w:t>
+            </w:r>
+            <w:proofErr w:type="spellStart"/>
+            <w:r>
+              <w:t>startTime</w:t>
+            </w:r>
+            <w:proofErr w:type="spellEnd"/>
+            <w:r>
+              <w:t>}-{</w:t>
+            </w:r>
+            <w:proofErr w:type="spellStart"/>
+            <w:r>
+              <w:t>endTime</w:t>
+            </w:r>
+            <w:proofErr w:type="spellEnd"/>
+            <w:proofErr w:type="gramStart"/>
+            <w:r>
+              <w:t>}{</w:t>
+            </w:r>
+            <w:proofErr w:type="gramEnd"/>
+            <w:r>
+              <w:t>/}</w:t>
+            </w:r>
+          </w:p>
+        </w:tc>
+      </w:tr>
+      <w:tr>
+        <w:trPr>
+          <w:trHeight w:val="113"/>
+        </w:trPr>
+        <w:tc>
+          <w:tcPr>
+            <w:tcW w:w="8984" w:type="dxa"/>
+            <w:gridSpan w:val="9"/>
+            <w:shd w:val="clear" w:color="auto" w:fill="FFFFFF" w:themeFill="background1"/>
+            <w:vAlign w:val="center"/>
+          </w:tcPr>
+          <w:p>
+            <w:pPr>
+              <w:rPr>
+                <w:sz w:val="10"/>
+                <w:szCs w:val="10"/>
+              </w:rPr>
+            </w:pPr>
+          </w:p>
+        </w:tc>
+      </w:tr>
+      <w:tr>
+        <w:trPr>
+          <w:trHeight w:val="397"/>
+        </w:trPr>
+        <w:tc>
+          <w:tcPr>
+            <w:tcW w:w="8984" w:type="dxa"/>
+            <w:gridSpan w:val="9"/>
+            <w:tcBorders>
+              <w:bottom w:val="dashSmallGap" w:sz="4" w:space="0" w:color="808080" w:themeColor="background1" w:themeShade="80"/>
+            </w:tcBorders>
+            <w:shd w:val="clear" w:color="auto" w:fill="FFFFFF" w:themeFill="background1"/>
+            <w:vAlign w:val="center"/>
+          </w:tcPr>
+          <w:p>
+            <w:pPr>
+              <w:rPr>
+                <w:b/>
+                <w:bCs/>
+              </w:rPr>
+            </w:pPr>
+            <w:r>
+              <w:rPr>
+                <w:rFonts w:hint="eastAsia"/>
+                <w:b/>
+                <w:bCs/>
+              </w:rPr>
+              <w:t xml:space="preserve">工作经历 </w:t>
+            </w:r>
+            <w:r>
+              <w:rPr>
+                <w:b/>
+                <w:bCs/>
+              </w:rPr>
+              <w:t>W</w:t>
+            </w:r>
+            <w:r>
+              <w:rPr>
+                <w:rFonts w:hint="eastAsia"/>
+                <w:b/>
+                <w:bCs/>
+              </w:rPr>
+              <w:t>orks</w:t>
             </w:r>
           </w:p>
         </w:tc>
@@ -1050,77 +1167,8 @@
         </w:trPr>
         <w:tc>
           <w:tcPr>
-            <w:tcW w:w="9497" w:type="dxa"/>
-            <w:gridSpan w:val="8"/>
-            <w:shd w:val="clear" w:color="auto" w:fill="FFFFFF" w:themeFill="background1"/>
-            <w:vAlign w:val="center"/>
-          </w:tcPr>
-          <w:p/>
-        </w:tc>
-      </w:tr>
-      <w:tr>
-        <w:trPr>
-          <w:trHeight w:val="327"/>
-        </w:trPr>
-        <w:tc>
-          <w:tcPr>
-            <w:tcW w:w="9497" w:type="dxa"/>
-            <w:gridSpan w:val="8"/>
-            <w:tcBorders>
-              <w:bottom w:val="dashSmallGap" w:sz="4" w:space="0" w:color="808080" w:themeColor="background1" w:themeShade="80"/>
-            </w:tcBorders>
-            <w:shd w:val="clear" w:color="auto" w:fill="FFFFFF" w:themeFill="background1"/>
-            <w:vAlign w:val="center"/>
-          </w:tcPr>
-          <w:p>
-            <w:pPr>
-              <w:rPr>
-                <w:b/>
-                <w:bCs/>
-                <w:sz w:val="24"/>
-                <w:szCs w:val="24"/>
-              </w:rPr>
-            </w:pPr>
-            <w:r>
-              <w:rPr>
-                <w:rFonts w:hint="eastAsia"/>
-                <w:b/>
-                <w:bCs/>
-                <w:sz w:val="24"/>
-                <w:szCs w:val="24"/>
-              </w:rPr>
-              <w:t xml:space="preserve">教育经历 </w:t>
-            </w:r>
-            <w:r>
-              <w:rPr>
-                <w:b/>
-                <w:bCs/>
-                <w:sz w:val="24"/>
-                <w:szCs w:val="24"/>
-              </w:rPr>
-              <w:t xml:space="preserve"> </w:t>
-            </w:r>
-            <w:r>
-              <w:rPr>
-                <w:rFonts w:hint="eastAsia"/>
-                <w:b/>
-                <w:bCs/>
-                <w:sz w:val="24"/>
-                <w:szCs w:val="24"/>
-              </w:rPr>
-              <w:t>Education</w:t>
-            </w:r>
-          </w:p>
-        </w:tc>
-      </w:tr>
-      <w:tr>
-        <w:trPr>
-          <w:trHeight w:val="327"/>
-        </w:trPr>
-        <w:tc>
-          <w:tcPr>
-            <w:tcW w:w="3165" w:type="dxa"/>
-            <w:gridSpan w:val="3"/>
+            <w:tcW w:w="8984" w:type="dxa"/>
+            <w:gridSpan w:val="9"/>
             <w:tcBorders>
               <w:top w:val="dashSmallGap" w:sz="4" w:space="0" w:color="808080" w:themeColor="background1" w:themeShade="80"/>
             </w:tcBorders>
@@ -1129,15 +1177,29 @@
           </w:tcPr>
           <w:p>
             <w:pPr>
-              <w:jc w:val="center"/>
-              <w:rPr>
-                <w:b/>
-                <w:bCs/>
-                <w:color w:val="595959" w:themeColor="text1" w:themeTint="A6"/>
-                <w:sz w:val="24"/>
-                <w:szCs w:val="24"/>
+              <w:rPr>
+                <w:rFonts w:hint="eastAsia"/>
+                <w:b/>
+                <w:bCs/>
+                <w:sz w:val="10"/>
+                <w:szCs w:val="10"/>
               </w:rPr>
             </w:pPr>
+          </w:p>
+        </w:tc>
+      </w:tr>
+      <w:tr>
+        <w:trPr>
+          <w:trHeight w:val="397"/>
+        </w:trPr>
+        <w:tc>
+          <w:tcPr>
+            <w:tcW w:w="2648" w:type="dxa"/>
+            <w:gridSpan w:val="3"/>
+            <w:shd w:val="clear" w:color="auto" w:fill="FFFFFF" w:themeFill="background1"/>
+            <w:vAlign w:val="center"/>
+          </w:tcPr>
+          <w:p>
             <w:r>
               <w:rPr>
                 <w:rFonts w:hint="eastAsia"/>
@@ -1145,39 +1207,21 @@
               <w:t>{</w:t>
             </w:r>
             <w:r>
-              <w:t>#schools}{name}</w:t>
-            </w:r>
-          </w:p>
-        </w:tc>
-        <w:tc>
-          <w:tcPr>
-            <w:tcW w:w="3166" w:type="dxa"/>
-            <w:gridSpan w:val="3"/>
-            <w:tcBorders>
-              <w:top w:val="dashSmallGap" w:sz="4" w:space="0" w:color="808080" w:themeColor="background1" w:themeShade="80"/>
-            </w:tcBorders>
-            <w:shd w:val="clear" w:color="auto" w:fill="FFFFFF" w:themeFill="background1"/>
-            <w:vAlign w:val="center"/>
-          </w:tcPr>
-          <w:p>
-            <w:pPr>
-              <w:jc w:val="center"/>
-              <w:rPr>
-                <w:b/>
-                <w:bCs/>
-                <w:color w:val="595959" w:themeColor="text1" w:themeTint="A6"/>
-                <w:sz w:val="24"/>
-                <w:szCs w:val="24"/>
-              </w:rPr>
-            </w:pPr>
-            <w:r>
-              <w:rPr>
-                <w:rFonts w:hint="eastAsia"/>
-              </w:rPr>
-              <w:t>{ma</w:t>
-            </w:r>
-            <w:r>
-              <w:t>jor}</w:t>
+              <w:t>#</w:t>
+            </w:r>
+            <w:proofErr w:type="gramStart"/>
+            <w:r>
+              <w:rPr>
+                <w:rFonts w:hint="eastAsia"/>
+              </w:rPr>
+              <w:t>work</w:t>
+            </w:r>
+            <w:r>
+              <w:t>s}{</w:t>
+            </w:r>
+            <w:proofErr w:type="gramEnd"/>
+            <w:r>
+              <w:t>name}</w:t>
             </w:r>
           </w:p>
         </w:tc>
@@ -1185,25 +1229,52 @@
           <w:tcPr>
             <w:tcW w:w="3166" w:type="dxa"/>
             <w:gridSpan w:val="2"/>
-            <w:tcBorders>
-              <w:top w:val="dashSmallGap" w:sz="4" w:space="0" w:color="808080" w:themeColor="background1" w:themeShade="80"/>
-            </w:tcBorders>
             <w:shd w:val="clear" w:color="auto" w:fill="FFFFFF" w:themeFill="background1"/>
             <w:vAlign w:val="center"/>
           </w:tcPr>
           <w:p>
-            <w:pPr>
-              <w:jc w:val="center"/>
-              <w:rPr>
-                <w:b/>
-                <w:bCs/>
-                <w:color w:val="595959" w:themeColor="text1" w:themeTint="A6"/>
-                <w:sz w:val="24"/>
-                <w:szCs w:val="24"/>
-              </w:rPr>
-            </w:pPr>
-            <w:r>
-              <w:t>{startTime}-{endTime}{/}</w:t>
+            <w:r>
+              <w:rPr>
+                <w:rFonts w:hint="eastAsia"/>
+              </w:rPr>
+              <w:t>{</w:t>
+            </w:r>
+            <w:r>
+              <w:t>post}</w:t>
+            </w:r>
+          </w:p>
+        </w:tc>
+        <w:tc>
+          <w:tcPr>
+            <w:tcW w:w="3170" w:type="dxa"/>
+            <w:gridSpan w:val="4"/>
+            <w:shd w:val="clear" w:color="auto" w:fill="FFFFFF" w:themeFill="background1"/>
+            <w:vAlign w:val="center"/>
+          </w:tcPr>
+          <w:p>
+            <w:r>
+              <w:t>{</w:t>
+            </w:r>
+            <w:proofErr w:type="spellStart"/>
+            <w:r>
+              <w:t>startTime</w:t>
+            </w:r>
+            <w:proofErr w:type="spellEnd"/>
+            <w:r>
+              <w:t>}-{</w:t>
+            </w:r>
+            <w:proofErr w:type="spellStart"/>
+            <w:r>
+              <w:t>endTime</w:t>
+            </w:r>
+            <w:proofErr w:type="spellEnd"/>
+            <w:proofErr w:type="gramStart"/>
+            <w:r>
+              <w:t>}{</w:t>
+            </w:r>
+            <w:proofErr w:type="gramEnd"/>
+            <w:r>
+              <w:t>/}</w:t>
             </w:r>
           </w:p>
         </w:tc>
@@ -1214,12 +1285,19 @@
         </w:trPr>
         <w:tc>
           <w:tcPr>
-            <w:tcW w:w="9497" w:type="dxa"/>
-            <w:gridSpan w:val="8"/>
+            <w:tcW w:w="8984" w:type="dxa"/>
+            <w:gridSpan w:val="9"/>
             <w:shd w:val="clear" w:color="auto" w:fill="FFFFFF" w:themeFill="background1"/>
             <w:vAlign w:val="center"/>
           </w:tcPr>
-          <w:p/>
+          <w:p>
+            <w:pPr>
+              <w:rPr>
+                <w:sz w:val="10"/>
+                <w:szCs w:val="10"/>
+              </w:rPr>
+            </w:pPr>
+          </w:p>
         </w:tc>
       </w:tr>
       <w:tr>
@@ -1228,8 +1306,8 @@
         </w:trPr>
         <w:tc>
           <w:tcPr>
-            <w:tcW w:w="9497" w:type="dxa"/>
-            <w:gridSpan w:val="8"/>
+            <w:tcW w:w="8984" w:type="dxa"/>
+            <w:gridSpan w:val="9"/>
             <w:tcBorders>
               <w:bottom w:val="dashSmallGap" w:sz="4" w:space="0" w:color="808080" w:themeColor="background1" w:themeShade="80"/>
             </w:tcBorders>
@@ -1241,8 +1319,6 @@
               <w:rPr>
                 <w:b/>
                 <w:bCs/>
-                <w:sz w:val="24"/>
-                <w:szCs w:val="24"/>
               </w:rPr>
             </w:pPr>
             <w:r>
@@ -1250,39 +1326,70 @@
                 <w:rFonts w:hint="eastAsia"/>
                 <w:b/>
                 <w:bCs/>
-                <w:sz w:val="24"/>
-                <w:szCs w:val="24"/>
-              </w:rPr>
-              <w:t>工作经历</w:t>
-            </w:r>
-            <w:r>
-              <w:rPr>
-                <w:rFonts w:hint="eastAsia"/>
-                <w:b/>
-                <w:bCs/>
-                <w:sz w:val="24"/>
-                <w:szCs w:val="24"/>
-              </w:rPr>
-              <w:t xml:space="preserve"> </w:t>
-            </w:r>
-            <w:r>
-              <w:rPr>
-                <w:b/>
-                <w:bCs/>
-                <w:sz w:val="24"/>
-                <w:szCs w:val="24"/>
-              </w:rPr>
-              <w:t>W</w:t>
-            </w:r>
-            <w:r>
-              <w:rPr>
-                <w:rFonts w:hint="eastAsia"/>
-                <w:b/>
-                <w:bCs/>
-                <w:sz w:val="24"/>
-                <w:szCs w:val="24"/>
-              </w:rPr>
-              <w:t>orks</w:t>
+              </w:rPr>
+              <w:t>项目经验 Ex</w:t>
+            </w:r>
+            <w:r>
+              <w:rPr>
+                <w:b/>
+                <w:bCs/>
+              </w:rPr>
+              <w:t>perience</w:t>
+            </w:r>
+          </w:p>
+        </w:tc>
+      </w:tr>
+      <w:tr>
+        <w:trPr>
+          <w:trHeight w:val="57"/>
+        </w:trPr>
+        <w:tc>
+          <w:tcPr>
+            <w:tcW w:w="8984" w:type="dxa"/>
+            <w:gridSpan w:val="9"/>
+            <w:tcBorders>
+              <w:top w:val="dashSmallGap" w:sz="4" w:space="0" w:color="808080" w:themeColor="background1" w:themeShade="80"/>
+            </w:tcBorders>
+            <w:shd w:val="clear" w:color="auto" w:fill="FFFFFF" w:themeFill="background1"/>
+            <w:vAlign w:val="center"/>
+          </w:tcPr>
+          <w:p>
+            <w:pPr>
+              <w:rPr>
+                <w:rFonts w:hint="eastAsia"/>
+                <w:b/>
+                <w:bCs/>
+                <w:sz w:val="10"/>
+                <w:szCs w:val="10"/>
+              </w:rPr>
+            </w:pPr>
+          </w:p>
+        </w:tc>
+      </w:tr>
+      <w:tr>
+        <w:trPr>
+          <w:trHeight w:val="57"/>
+        </w:trPr>
+        <w:tc>
+          <w:tcPr>
+            <w:tcW w:w="8984" w:type="dxa"/>
+            <w:gridSpan w:val="9"/>
+            <w:shd w:val="clear" w:color="auto" w:fill="FFFFFF" w:themeFill="background1"/>
+            <w:vAlign w:val="center"/>
+          </w:tcPr>
+          <w:p>
+            <w:pPr>
+              <w:rPr>
+                <w:sz w:val="10"/>
+                <w:szCs w:val="10"/>
+              </w:rPr>
+            </w:pPr>
+            <w:r>
+              <w:rPr>
+                <w:sz w:val="10"/>
+                <w:szCs w:val="10"/>
+              </w:rPr>
+              <w:t>{#projects}</w:t>
             </w:r>
           </w:p>
         </w:tc>
@@ -1293,115 +1400,140 @@
         </w:trPr>
         <w:tc>
           <w:tcPr>
-            <w:tcW w:w="3165" w:type="dxa"/>
+            <w:tcW w:w="4231" w:type="dxa"/>
+            <w:gridSpan w:val="4"/>
+            <w:shd w:val="clear" w:color="auto" w:fill="FFFFFF" w:themeFill="background1"/>
+            <w:vAlign w:val="center"/>
+          </w:tcPr>
+          <w:p>
+            <w:pPr>
+              <w:rPr>
+                <w:b/>
+                <w:bCs/>
+              </w:rPr>
+            </w:pPr>
+            <w:r>
+              <w:rPr>
+                <w:rFonts w:hint="eastAsia"/>
+                <w:b/>
+                <w:bCs/>
+              </w:rPr>
+              <w:t>{</w:t>
+            </w:r>
+            <w:r>
+              <w:rPr>
+                <w:b/>
+                <w:bCs/>
+              </w:rPr>
+              <w:t xml:space="preserve">name} </w:t>
+            </w:r>
+          </w:p>
+        </w:tc>
+        <w:tc>
+          <w:tcPr>
+            <w:tcW w:w="2374" w:type="dxa"/>
             <w:gridSpan w:val="3"/>
-            <w:tcBorders>
-              <w:top w:val="dashSmallGap" w:sz="4" w:space="0" w:color="808080" w:themeColor="background1" w:themeShade="80"/>
-            </w:tcBorders>
             <w:shd w:val="clear" w:color="auto" w:fill="FFFFFF" w:themeFill="background1"/>
             <w:vAlign w:val="center"/>
           </w:tcPr>
           <w:p>
             <w:pPr>
               <w:rPr>
-                <w:b/>
-                <w:bCs/>
-                <w:color w:val="595959" w:themeColor="text1" w:themeTint="A6"/>
-                <w:sz w:val="24"/>
-                <w:szCs w:val="24"/>
+                <w:i/>
+                <w:iCs/>
               </w:rPr>
             </w:pPr>
             <w:r>
               <w:rPr>
-                <w:rFonts w:hint="eastAsia"/>
+                <w:i/>
+                <w:iCs/>
+              </w:rPr>
+              <w:t>[{duty% | %}]</w:t>
+            </w:r>
+          </w:p>
+        </w:tc>
+        <w:tc>
+          <w:tcPr>
+            <w:tcW w:w="2379" w:type="dxa"/>
+            <w:gridSpan w:val="2"/>
+            <w:shd w:val="clear" w:color="auto" w:fill="FFFFFF" w:themeFill="background1"/>
+            <w:vAlign w:val="center"/>
+          </w:tcPr>
+          <w:p>
+            <w:pPr>
+              <w:rPr>
+                <w:i/>
+                <w:iCs/>
+              </w:rPr>
+            </w:pPr>
+            <w:r>
+              <w:rPr>
+                <w:i/>
+                <w:iCs/>
               </w:rPr>
               <w:t>{</w:t>
             </w:r>
-            <w:r>
-              <w:t>#</w:t>
-            </w:r>
-            <w:r>
-              <w:rPr>
-                <w:rFonts w:hint="eastAsia"/>
-              </w:rPr>
-              <w:t>work</w:t>
-            </w:r>
-            <w:r>
-              <w:t>s}{name}</w:t>
-            </w:r>
-          </w:p>
-        </w:tc>
-        <w:tc>
-          <w:tcPr>
-            <w:tcW w:w="3166" w:type="dxa"/>
-            <w:gridSpan w:val="3"/>
-            <w:tcBorders>
-              <w:top w:val="dashSmallGap" w:sz="4" w:space="0" w:color="808080" w:themeColor="background1" w:themeShade="80"/>
-            </w:tcBorders>
-            <w:shd w:val="clear" w:color="auto" w:fill="FFFFFF" w:themeFill="background1"/>
-            <w:vAlign w:val="center"/>
-          </w:tcPr>
-          <w:p>
-            <w:pPr>
-              <w:jc w:val="center"/>
-              <w:rPr>
-                <w:b/>
-                <w:bCs/>
-                <w:color w:val="595959" w:themeColor="text1" w:themeTint="A6"/>
-                <w:sz w:val="24"/>
-                <w:szCs w:val="24"/>
-              </w:rPr>
-            </w:pPr>
-            <w:r>
-              <w:rPr>
-                <w:rFonts w:hint="eastAsia"/>
+            <w:proofErr w:type="spellStart"/>
+            <w:r>
+              <w:rPr>
+                <w:i/>
+                <w:iCs/>
+              </w:rPr>
+              <w:t>startTime</w:t>
+            </w:r>
+            <w:proofErr w:type="spellEnd"/>
+            <w:r>
+              <w:rPr>
+                <w:i/>
+                <w:iCs/>
+              </w:rPr>
+              <w:t>}</w:t>
+            </w:r>
+            <w:r>
+              <w:rPr>
+                <w:i/>
+                <w:iCs/>
+              </w:rPr>
+              <w:t xml:space="preserve"> </w:t>
+            </w:r>
+            <w:r>
+              <w:rPr>
+                <w:i/>
+                <w:iCs/>
+              </w:rPr>
+              <w:t>-</w:t>
+            </w:r>
+            <w:r>
+              <w:rPr>
+                <w:i/>
+                <w:iCs/>
+              </w:rPr>
+              <w:t xml:space="preserve"> </w:t>
+            </w:r>
+            <w:r>
+              <w:rPr>
+                <w:i/>
+                <w:iCs/>
               </w:rPr>
               <w:t>{</w:t>
             </w:r>
-            <w:r>
-              <w:t>post}</w:t>
-            </w:r>
-          </w:p>
-        </w:tc>
-        <w:tc>
-          <w:tcPr>
-            <w:tcW w:w="3166" w:type="dxa"/>
-            <w:gridSpan w:val="2"/>
-            <w:tcBorders>
-              <w:top w:val="dashSmallGap" w:sz="4" w:space="0" w:color="808080" w:themeColor="background1" w:themeShade="80"/>
-            </w:tcBorders>
-            <w:shd w:val="clear" w:color="auto" w:fill="FFFFFF" w:themeFill="background1"/>
-            <w:vAlign w:val="center"/>
-          </w:tcPr>
-          <w:p>
-            <w:pPr>
-              <w:jc w:val="center"/>
-              <w:rPr>
-                <w:b/>
-                <w:bCs/>
-                <w:color w:val="595959" w:themeColor="text1" w:themeTint="A6"/>
-                <w:sz w:val="24"/>
-                <w:szCs w:val="24"/>
-              </w:rPr>
-            </w:pPr>
-            <w:r>
-              <w:t>{startTime}-{endTime}{/}</w:t>
-            </w:r>
-          </w:p>
-        </w:tc>
-      </w:tr>
-      <w:tr>
-        <w:trPr>
-          <w:trHeight w:val="113"/>
-        </w:trPr>
-        <w:tc>
-          <w:tcPr>
-            <w:tcW w:w="9497" w:type="dxa"/>
-            <w:gridSpan w:val="8"/>
-            <w:shd w:val="clear" w:color="auto" w:fill="FFFFFF" w:themeFill="background1"/>
-            <w:vAlign w:val="center"/>
-          </w:tcPr>
-          <w:p/>
+            <w:proofErr w:type="spellStart"/>
+            <w:r>
+              <w:rPr>
+                <w:i/>
+                <w:iCs/>
+              </w:rPr>
+              <w:t>endTime</w:t>
+            </w:r>
+            <w:proofErr w:type="spellEnd"/>
+            <w:r>
+              <w:rPr>
+                <w:i/>
+                <w:iCs/>
+              </w:rPr>
+              <w:t>}</w:t>
+            </w:r>
+          </w:p>
         </w:tc>
       </w:tr>
       <w:tr>
@@ -1410,82 +1542,26 @@
         </w:trPr>
         <w:tc>
           <w:tcPr>
-            <w:tcW w:w="9497" w:type="dxa"/>
-            <w:gridSpan w:val="8"/>
-            <w:tcBorders>
-              <w:bottom w:val="dashSmallGap" w:sz="4" w:space="0" w:color="808080" w:themeColor="background1" w:themeShade="80"/>
-            </w:tcBorders>
+            <w:tcW w:w="8984" w:type="dxa"/>
+            <w:gridSpan w:val="9"/>
             <w:shd w:val="clear" w:color="auto" w:fill="FFFFFF" w:themeFill="background1"/>
             <w:vAlign w:val="center"/>
           </w:tcPr>
           <w:p>
-            <w:pPr>
-              <w:rPr>
-                <w:b/>
-                <w:bCs/>
-                <w:sz w:val="24"/>
-                <w:szCs w:val="24"/>
-              </w:rPr>
-            </w:pPr>
-            <w:r>
-              <w:rPr>
-                <w:rFonts w:hint="eastAsia"/>
-                <w:b/>
-                <w:bCs/>
-                <w:sz w:val="24"/>
-                <w:szCs w:val="24"/>
-              </w:rPr>
-              <w:t>项目经验</w:t>
-            </w:r>
-            <w:r>
-              <w:rPr>
-                <w:rFonts w:hint="eastAsia"/>
-                <w:b/>
-                <w:bCs/>
-                <w:sz w:val="24"/>
-                <w:szCs w:val="24"/>
-              </w:rPr>
-              <w:t xml:space="preserve"> Ex</w:t>
-            </w:r>
-            <w:r>
-              <w:rPr>
-                <w:b/>
-                <w:bCs/>
-                <w:sz w:val="24"/>
-                <w:szCs w:val="24"/>
-              </w:rPr>
-              <w:t>perience</w:t>
-            </w:r>
-          </w:p>
-        </w:tc>
-      </w:tr>
-      <w:tr>
-        <w:trPr>
-          <w:trHeight w:val="113"/>
-        </w:trPr>
-        <w:tc>
-          <w:tcPr>
-            <w:tcW w:w="9497" w:type="dxa"/>
-            <w:gridSpan w:val="8"/>
-            <w:tcBorders>
-              <w:top w:val="dashSmallGap" w:sz="4" w:space="0" w:color="808080" w:themeColor="background1" w:themeShade="80"/>
-            </w:tcBorders>
-            <w:shd w:val="clear" w:color="auto" w:fill="FFFFFF" w:themeFill="background1"/>
-            <w:vAlign w:val="center"/>
-          </w:tcPr>
-          <w:p>
-            <w:pPr>
-              <w:rPr>
-                <w:sz w:val="13"/>
-                <w:szCs w:val="13"/>
-              </w:rPr>
-            </w:pPr>
-            <w:r>
-              <w:rPr>
-                <w:sz w:val="13"/>
-                <w:szCs w:val="13"/>
-              </w:rPr>
-              <w:t>{#projects}</w:t>
+            <w:r>
+              <w:rPr>
+                <w:rFonts w:hint="eastAsia"/>
+              </w:rPr>
+              <w:t>项目架构:</w:t>
+            </w:r>
+            <w:r>
+              <w:t xml:space="preserve"> {</w:t>
+            </w:r>
+            <w:r>
+              <w:t>structure</w:t>
+            </w:r>
+            <w:r>
+              <w:t>% | %}</w:t>
             </w:r>
           </w:p>
         </w:tc>
@@ -1496,73 +1572,17 @@
         </w:trPr>
         <w:tc>
           <w:tcPr>
-            <w:tcW w:w="4748" w:type="dxa"/>
-            <w:gridSpan w:val="5"/>
+            <w:tcW w:w="8984" w:type="dxa"/>
+            <w:gridSpan w:val="9"/>
             <w:shd w:val="clear" w:color="auto" w:fill="FFFFFF" w:themeFill="background1"/>
             <w:vAlign w:val="center"/>
           </w:tcPr>
           <w:p>
-            <w:pPr>
-              <w:pStyle w:val="a7"/>
-              <w:numPr>
-                <w:ilvl w:val="0"/>
-                <w:numId w:val="7"/>
-              </w:numPr>
-              <w:ind w:firstLineChars="0"/>
-              <w:jc w:val="left"/>
-              <w:rPr>
-                <w:b/>
-                <w:bCs/>
-                <w:sz w:val="24"/>
-                <w:szCs w:val="24"/>
-              </w:rPr>
-            </w:pPr>
-            <w:r>
-              <w:rPr>
-                <w:rFonts w:hint="eastAsia"/>
-                <w:b/>
-                <w:bCs/>
-                <w:sz w:val="24"/>
-                <w:szCs w:val="24"/>
-              </w:rPr>
-              <w:t>{</w:t>
-            </w:r>
-            <w:r>
-              <w:rPr>
-                <w:b/>
-                <w:bCs/>
-                <w:sz w:val="24"/>
-                <w:szCs w:val="24"/>
-              </w:rPr>
-              <w:t xml:space="preserve">name} </w:t>
-            </w:r>
-          </w:p>
-        </w:tc>
-        <w:tc>
-          <w:tcPr>
-            <w:tcW w:w="4749" w:type="dxa"/>
-            <w:gridSpan w:val="3"/>
-            <w:shd w:val="clear" w:color="auto" w:fill="FFFFFF" w:themeFill="background1"/>
-            <w:vAlign w:val="center"/>
-          </w:tcPr>
-          <w:p>
-            <w:pPr>
-              <w:rPr>
-                <w:b/>
-                <w:bCs/>
-                <w:color w:val="595959" w:themeColor="text1" w:themeTint="A6"/>
-                <w:sz w:val="24"/>
-                <w:szCs w:val="24"/>
-              </w:rPr>
-            </w:pPr>
-            <w:r>
-              <w:rPr>
-                <w:b/>
-                <w:bCs/>
-                <w:sz w:val="24"/>
-                <w:szCs w:val="24"/>
-              </w:rPr>
-              <w:t>[{duty}]</w:t>
+            <w:r>
+              <w:rPr>
+                <w:rFonts w:hint="eastAsia"/>
+              </w:rPr>
+              <w:t>项目描述:</w:t>
             </w:r>
           </w:p>
         </w:tc>
@@ -1573,8 +1593,8 @@
         </w:trPr>
         <w:tc>
           <w:tcPr>
-            <w:tcW w:w="9497" w:type="dxa"/>
-            <w:gridSpan w:val="8"/>
+            <w:tcW w:w="8984" w:type="dxa"/>
+            <w:gridSpan w:val="9"/>
             <w:shd w:val="clear" w:color="auto" w:fill="FFFFFF" w:themeFill="background1"/>
             <w:vAlign w:val="center"/>
           </w:tcPr>
@@ -1582,37 +1602,11 @@
             <w:r>
               <w:rPr>
                 <w:rFonts w:hint="eastAsia"/>
-                <w:b/>
-                <w:bCs/>
-              </w:rPr>
-              <w:t>项目架构</w:t>
-            </w:r>
-            <w:r>
-              <w:rPr>
-                <w:rFonts w:hint="eastAsia"/>
-                <w:b/>
-                <w:bCs/>
-              </w:rPr>
-              <w:t>:</w:t>
-            </w:r>
-            <w:r>
-              <w:rPr>
-                <w:b/>
-                <w:bCs/>
-              </w:rPr>
-              <w:t xml:space="preserve"> </w:t>
-            </w:r>
-            <w:r>
-              <w:rPr>
-                <w:rFonts w:hint="eastAsia"/>
               </w:rPr>
               <w:t>{</w:t>
             </w:r>
             <w:r>
-              <w:t>struct</w:t>
-            </w:r>
-            <w:r>
-              <w:t>ure}</w:t>
+              <w:t>desc}</w:t>
             </w:r>
           </w:p>
         </w:tc>
@@ -1623,8 +1617,8 @@
         </w:trPr>
         <w:tc>
           <w:tcPr>
-            <w:tcW w:w="9497" w:type="dxa"/>
-            <w:gridSpan w:val="8"/>
+            <w:tcW w:w="8984" w:type="dxa"/>
+            <w:gridSpan w:val="9"/>
             <w:shd w:val="clear" w:color="auto" w:fill="FFFFFF" w:themeFill="background1"/>
             <w:vAlign w:val="center"/>
           </w:tcPr>
@@ -1633,10 +1627,7 @@
               <w:rPr>
                 <w:rFonts w:hint="eastAsia"/>
               </w:rPr>
-              <w:t>时间：</w:t>
-            </w:r>
-            <w:r>
-              <w:t>{startTime}-{endTime}</w:t>
+              <w:t>项目业绩:</w:t>
             </w:r>
           </w:p>
         </w:tc>
@@ -1647,102 +1638,23 @@
         </w:trPr>
         <w:tc>
           <w:tcPr>
-            <w:tcW w:w="9497" w:type="dxa"/>
-            <w:gridSpan w:val="8"/>
+            <w:tcW w:w="8984" w:type="dxa"/>
+            <w:gridSpan w:val="9"/>
             <w:shd w:val="clear" w:color="auto" w:fill="FFFFFF" w:themeFill="background1"/>
             <w:vAlign w:val="center"/>
           </w:tcPr>
           <w:p>
-            <w:pPr>
-              <w:rPr>
-                <w:b/>
-                <w:bCs/>
-              </w:rPr>
-            </w:pPr>
-            <w:r>
-              <w:rPr>
-                <w:rFonts w:hint="eastAsia"/>
-                <w:b/>
-                <w:bCs/>
-              </w:rPr>
-              <w:t>项目描述:</w:t>
-            </w:r>
-          </w:p>
-        </w:tc>
-      </w:tr>
-      <w:tr>
-        <w:trPr>
-          <w:trHeight w:val="397"/>
-        </w:trPr>
-        <w:tc>
-          <w:tcPr>
-            <w:tcW w:w="9497" w:type="dxa"/>
-            <w:gridSpan w:val="8"/>
-            <w:shd w:val="clear" w:color="auto" w:fill="FFFFFF" w:themeFill="background1"/>
-            <w:vAlign w:val="center"/>
-          </w:tcPr>
-          <w:p>
-            <w:pPr>
-              <w:rPr>
-                <w:b/>
-                <w:bCs/>
-              </w:rPr>
-            </w:pPr>
-            <w:r>
-              <w:rPr>
-                <w:rFonts w:hint="eastAsia"/>
-              </w:rPr>
+            <w:r>
               <w:t>{</w:t>
             </w:r>
-            <w:r>
-              <w:t>desc}</w:t>
-            </w:r>
-          </w:p>
-        </w:tc>
-      </w:tr>
-      <w:tr>
-        <w:trPr>
-          <w:trHeight w:val="397"/>
-        </w:trPr>
-        <w:tc>
-          <w:tcPr>
-            <w:tcW w:w="9497" w:type="dxa"/>
-            <w:gridSpan w:val="8"/>
-            <w:shd w:val="clear" w:color="auto" w:fill="FFFFFF" w:themeFill="background1"/>
-            <w:vAlign w:val="center"/>
-          </w:tcPr>
-          <w:p>
-            <w:pPr>
-              <w:rPr>
-                <w:b/>
-                <w:bCs/>
-              </w:rPr>
-            </w:pPr>
-            <w:r>
-              <w:rPr>
-                <w:rFonts w:hint="eastAsia"/>
-                <w:b/>
-                <w:bCs/>
-              </w:rPr>
-              <w:t>项目业绩:</w:t>
-            </w:r>
-          </w:p>
-        </w:tc>
-      </w:tr>
-      <w:tr>
-        <w:trPr>
-          <w:trHeight w:val="397"/>
-        </w:trPr>
-        <w:tc>
-          <w:tcPr>
-            <w:tcW w:w="9497" w:type="dxa"/>
-            <w:gridSpan w:val="8"/>
-            <w:shd w:val="clear" w:color="auto" w:fill="FFFFFF" w:themeFill="background1"/>
-            <w:vAlign w:val="center"/>
-          </w:tcPr>
-          <w:p>
-            <w:r>
-              <w:t>{proformance}</w:t>
+            <w:proofErr w:type="spellStart"/>
+            <w:r>
+              <w:t>proformance</w:t>
+            </w:r>
+            <w:proofErr w:type="spellEnd"/>
+            <w:proofErr w:type="gramStart"/>
+            <w:r>
+              <w:t>}</w:t>
             </w:r>
             <w:r>
               <w:rPr>
@@ -1750,6 +1662,7 @@
               </w:rPr>
               <w:t>{</w:t>
             </w:r>
+            <w:proofErr w:type="gramEnd"/>
             <w:r>
               <w:t>/}</w:t>
             </w:r>

</xml_diff>

<commit_message>
add C# server & login page 60%
</commit_message>
<xml_diff>
--- a/public/resumeTemplate.docx
+++ b/public/resumeTemplate.docx
@@ -22,8 +22,7 @@
         <w:gridCol w:w="1471"/>
         <w:gridCol w:w="1135"/>
         <w:gridCol w:w="42"/>
-        <w:gridCol w:w="1583"/>
-        <w:gridCol w:w="1583"/>
+        <w:gridCol w:w="3166"/>
         <w:gridCol w:w="335"/>
         <w:gridCol w:w="456"/>
         <w:gridCol w:w="532"/>
@@ -36,7 +35,7 @@
         <w:tc>
           <w:tcPr>
             <w:tcW w:w="7137" w:type="dxa"/>
-            <w:gridSpan w:val="8"/>
+            <w:gridSpan w:val="7"/>
             <w:shd w:val="clear" w:color="auto" w:fill="FFFFFF" w:themeFill="background1"/>
           </w:tcPr>
           <w:p/>
@@ -130,7 +129,7 @@
         <w:tc>
           <w:tcPr>
             <w:tcW w:w="4678" w:type="dxa"/>
-            <w:gridSpan w:val="5"/>
+            <w:gridSpan w:val="4"/>
             <w:tcBorders>
               <w:left w:val="dashSmallGap" w:sz="4" w:space="0" w:color="808080" w:themeColor="background1" w:themeShade="80"/>
             </w:tcBorders>
@@ -140,6 +139,7 @@
             <w:r>
               <w:rPr>
                 <w:rFonts w:hint="eastAsia"/>
+                <w:noProof/>
               </w:rPr>
               <w:drawing>
                 <wp:inline distT="0" distB="0" distL="0" distR="0" wp14:anchorId="58EF8D63" wp14:editId="790FEAD3">
@@ -207,6 +207,7 @@
             <w:r>
               <w:rPr>
                 <w:rFonts w:hint="eastAsia"/>
+                <w:noProof/>
               </w:rPr>
               <w:drawing>
                 <wp:inline distT="0" distB="0" distL="0" distR="0" wp14:anchorId="7A500A45" wp14:editId="6BA6FF8F">
@@ -292,7 +293,7 @@
         <w:tc>
           <w:tcPr>
             <w:tcW w:w="4678" w:type="dxa"/>
-            <w:gridSpan w:val="5"/>
+            <w:gridSpan w:val="4"/>
             <w:tcBorders>
               <w:left w:val="dashSmallGap" w:sz="4" w:space="0" w:color="808080" w:themeColor="background1" w:themeShade="80"/>
             </w:tcBorders>
@@ -302,6 +303,7 @@
             <w:r>
               <w:rPr>
                 <w:rFonts w:hint="eastAsia"/>
+                <w:noProof/>
               </w:rPr>
               <w:drawing>
                 <wp:inline distT="0" distB="0" distL="0" distR="0" wp14:anchorId="3E706C27" wp14:editId="79F1F9FE">
@@ -369,6 +371,7 @@
             <w:r>
               <w:rPr>
                 <w:rFonts w:hint="eastAsia"/>
+                <w:noProof/>
               </w:rPr>
               <w:drawing>
                 <wp:inline distT="0" distB="0" distL="0" distR="0" wp14:anchorId="53107FB5" wp14:editId="3B00151A">
@@ -463,21 +466,17 @@
         <w:tc>
           <w:tcPr>
             <w:tcW w:w="4678" w:type="dxa"/>
-            <w:gridSpan w:val="5"/>
+            <w:gridSpan w:val="4"/>
             <w:tcBorders>
               <w:left w:val="dashSmallGap" w:sz="4" w:space="0" w:color="808080" w:themeColor="background1" w:themeShade="80"/>
             </w:tcBorders>
             <w:vAlign w:val="center"/>
           </w:tcPr>
           <w:p>
-            <w:pPr>
-              <w:rPr>
-                <w:rFonts w:hint="eastAsia"/>
-              </w:rPr>
-            </w:pPr>
-            <w:r>
-              <w:rPr>
-                <w:rFonts w:hint="eastAsia"/>
+            <w:r>
+              <w:rPr>
+                <w:rFonts w:hint="eastAsia"/>
+                <w:noProof/>
               </w:rPr>
               <w:drawing>
                 <wp:inline distT="0" distB="0" distL="0" distR="0" wp14:anchorId="3EF18C88" wp14:editId="53A904D0">
@@ -542,14 +541,10 @@
             <w:vAlign w:val="center"/>
           </w:tcPr>
           <w:p>
-            <w:pPr>
-              <w:rPr>
-                <w:rFonts w:hint="eastAsia"/>
-              </w:rPr>
-            </w:pPr>
-            <w:r>
-              <w:rPr>
-                <w:rFonts w:hint="eastAsia"/>
+            <w:r>
+              <w:rPr>
+                <w:rFonts w:hint="eastAsia"/>
+                <w:noProof/>
               </w:rPr>
               <w:drawing>
                 <wp:inline distT="0" distB="0" distL="0" distR="0" wp14:anchorId="1890AB2F" wp14:editId="0103FBE6">
@@ -684,7 +679,7 @@
         <w:tc>
           <w:tcPr>
             <w:tcW w:w="6378" w:type="dxa"/>
-            <w:gridSpan w:val="7"/>
+            <w:gridSpan w:val="6"/>
             <w:vAlign w:val="center"/>
           </w:tcPr>
           <w:p>
@@ -744,7 +739,7 @@
         <w:tc>
           <w:tcPr>
             <w:tcW w:w="6378" w:type="dxa"/>
-            <w:gridSpan w:val="7"/>
+            <w:gridSpan w:val="6"/>
             <w:vAlign w:val="center"/>
           </w:tcPr>
           <w:p>
@@ -812,7 +807,7 @@
         <w:tc>
           <w:tcPr>
             <w:tcW w:w="6378" w:type="dxa"/>
-            <w:gridSpan w:val="7"/>
+            <w:gridSpan w:val="6"/>
             <w:vAlign w:val="center"/>
           </w:tcPr>
           <w:p>
@@ -879,7 +874,7 @@
         <w:tc>
           <w:tcPr>
             <w:tcW w:w="7513" w:type="dxa"/>
-            <w:gridSpan w:val="8"/>
+            <w:gridSpan w:val="7"/>
             <w:tcBorders>
               <w:left w:val="dashSmallGap" w:sz="4" w:space="0" w:color="808080" w:themeColor="background1" w:themeShade="80"/>
             </w:tcBorders>
@@ -909,6 +904,88 @@
             </w:r>
             <w:r>
               <w:tab/>
+            </w:r>
+          </w:p>
+        </w:tc>
+      </w:tr>
+      <w:tr>
+        <w:trPr>
+          <w:trHeight w:val="1023"/>
+        </w:trPr>
+        <w:tc>
+          <w:tcPr>
+            <w:tcW w:w="1471" w:type="dxa"/>
+            <w:tcBorders>
+              <w:right w:val="dashSmallGap" w:sz="4" w:space="0" w:color="808080" w:themeColor="background1" w:themeShade="80"/>
+            </w:tcBorders>
+            <w:shd w:val="clear" w:color="auto" w:fill="FFFFFF" w:themeFill="background1"/>
+            <w:vAlign w:val="center"/>
+          </w:tcPr>
+          <w:p>
+            <w:pPr>
+              <w:jc w:val="center"/>
+              <w:rPr>
+                <w:b/>
+                <w:bCs/>
+              </w:rPr>
+            </w:pPr>
+            <w:r>
+              <w:rPr>
+                <w:rFonts w:hint="eastAsia"/>
+                <w:b/>
+                <w:bCs/>
+              </w:rPr>
+              <w:t>自我描述</w:t>
+            </w:r>
+          </w:p>
+          <w:p>
+            <w:pPr>
+              <w:jc w:val="center"/>
+              <w:rPr>
+                <w:rFonts w:hint="eastAsia"/>
+                <w:b/>
+                <w:bCs/>
+              </w:rPr>
+            </w:pPr>
+            <w:r>
+              <w:rPr>
+                <w:b/>
+                <w:bCs/>
+              </w:rPr>
+              <w:t>D</w:t>
+            </w:r>
+            <w:r>
+              <w:rPr>
+                <w:rFonts w:hint="eastAsia"/>
+                <w:b/>
+                <w:bCs/>
+              </w:rPr>
+              <w:t>escription</w:t>
+            </w:r>
+          </w:p>
+        </w:tc>
+        <w:tc>
+          <w:tcPr>
+            <w:tcW w:w="7513" w:type="dxa"/>
+            <w:gridSpan w:val="7"/>
+            <w:tcBorders>
+              <w:left w:val="dashSmallGap" w:sz="4" w:space="0" w:color="808080" w:themeColor="background1" w:themeShade="80"/>
+            </w:tcBorders>
+          </w:tcPr>
+          <w:p>
+            <w:pPr>
+              <w:rPr>
+                <w:rFonts w:hint="eastAsia"/>
+              </w:rPr>
+            </w:pPr>
+            <w:r>
+              <w:rPr>
+                <w:rFonts w:hint="eastAsia"/>
+              </w:rPr>
+              <w:t>{</w:t>
+            </w:r>
+            <w:r>
+              <w:t>desc}</w:t>
             </w:r>
           </w:p>
         </w:tc>
@@ -920,7 +997,7 @@
         <w:tc>
           <w:tcPr>
             <w:tcW w:w="8984" w:type="dxa"/>
-            <w:gridSpan w:val="9"/>
+            <w:gridSpan w:val="8"/>
             <w:shd w:val="clear" w:color="auto" w:fill="FFFFFF" w:themeFill="background1"/>
             <w:vAlign w:val="center"/>
           </w:tcPr>
@@ -941,7 +1018,7 @@
         <w:tc>
           <w:tcPr>
             <w:tcW w:w="8984" w:type="dxa"/>
-            <w:gridSpan w:val="9"/>
+            <w:gridSpan w:val="8"/>
             <w:tcBorders>
               <w:bottom w:val="dashSmallGap" w:sz="4" w:space="0" w:color="808080" w:themeColor="background1" w:themeShade="80"/>
             </w:tcBorders>
@@ -988,7 +1065,7 @@
         <w:tc>
           <w:tcPr>
             <w:tcW w:w="8984" w:type="dxa"/>
-            <w:gridSpan w:val="9"/>
+            <w:gridSpan w:val="8"/>
             <w:tcBorders>
               <w:top w:val="dashSmallGap" w:sz="4" w:space="0" w:color="808080" w:themeColor="background1" w:themeShade="80"/>
             </w:tcBorders>
@@ -998,7 +1075,6 @@
           <w:p>
             <w:pPr>
               <w:rPr>
-                <w:rFonts w:hint="eastAsia"/>
                 <w:b/>
                 <w:bCs/>
                 <w:sz w:val="10"/>
@@ -1042,7 +1118,6 @@
         <w:tc>
           <w:tcPr>
             <w:tcW w:w="3166" w:type="dxa"/>
-            <w:gridSpan w:val="2"/>
             <w:shd w:val="clear" w:color="auto" w:fill="FFFFFF" w:themeFill="background1"/>
             <w:vAlign w:val="center"/>
           </w:tcPr>
@@ -1100,7 +1175,7 @@
         <w:tc>
           <w:tcPr>
             <w:tcW w:w="8984" w:type="dxa"/>
-            <w:gridSpan w:val="9"/>
+            <w:gridSpan w:val="8"/>
             <w:shd w:val="clear" w:color="auto" w:fill="FFFFFF" w:themeFill="background1"/>
             <w:vAlign w:val="center"/>
           </w:tcPr>
@@ -1121,7 +1196,7 @@
         <w:tc>
           <w:tcPr>
             <w:tcW w:w="8984" w:type="dxa"/>
-            <w:gridSpan w:val="9"/>
+            <w:gridSpan w:val="8"/>
             <w:tcBorders>
               <w:bottom w:val="dashSmallGap" w:sz="4" w:space="0" w:color="808080" w:themeColor="background1" w:themeShade="80"/>
             </w:tcBorders>
@@ -1168,7 +1243,7 @@
         <w:tc>
           <w:tcPr>
             <w:tcW w:w="8984" w:type="dxa"/>
-            <w:gridSpan w:val="9"/>
+            <w:gridSpan w:val="8"/>
             <w:tcBorders>
               <w:top w:val="dashSmallGap" w:sz="4" w:space="0" w:color="808080" w:themeColor="background1" w:themeShade="80"/>
             </w:tcBorders>
@@ -1178,7 +1253,6 @@
           <w:p>
             <w:pPr>
               <w:rPr>
-                <w:rFonts w:hint="eastAsia"/>
                 <w:b/>
                 <w:bCs/>
                 <w:sz w:val="10"/>
@@ -1228,7 +1302,6 @@
         <w:tc>
           <w:tcPr>
             <w:tcW w:w="3166" w:type="dxa"/>
-            <w:gridSpan w:val="2"/>
             <w:shd w:val="clear" w:color="auto" w:fill="FFFFFF" w:themeFill="background1"/>
             <w:vAlign w:val="center"/>
           </w:tcPr>
@@ -1286,7 +1359,7 @@
         <w:tc>
           <w:tcPr>
             <w:tcW w:w="8984" w:type="dxa"/>
-            <w:gridSpan w:val="9"/>
+            <w:gridSpan w:val="8"/>
             <w:shd w:val="clear" w:color="auto" w:fill="FFFFFF" w:themeFill="background1"/>
             <w:vAlign w:val="center"/>
           </w:tcPr>
@@ -1307,7 +1380,7 @@
         <w:tc>
           <w:tcPr>
             <w:tcW w:w="8984" w:type="dxa"/>
-            <w:gridSpan w:val="9"/>
+            <w:gridSpan w:val="8"/>
             <w:tcBorders>
               <w:bottom w:val="dashSmallGap" w:sz="4" w:space="0" w:color="808080" w:themeColor="background1" w:themeShade="80"/>
             </w:tcBorders>
@@ -1346,7 +1419,7 @@
         <w:tc>
           <w:tcPr>
             <w:tcW w:w="8984" w:type="dxa"/>
-            <w:gridSpan w:val="9"/>
+            <w:gridSpan w:val="8"/>
             <w:tcBorders>
               <w:top w:val="dashSmallGap" w:sz="4" w:space="0" w:color="808080" w:themeColor="background1" w:themeShade="80"/>
             </w:tcBorders>
@@ -1356,7 +1429,6 @@
           <w:p>
             <w:pPr>
               <w:rPr>
-                <w:rFonts w:hint="eastAsia"/>
                 <w:b/>
                 <w:bCs/>
                 <w:sz w:val="10"/>
@@ -1373,7 +1445,7 @@
         <w:tc>
           <w:tcPr>
             <w:tcW w:w="8984" w:type="dxa"/>
-            <w:gridSpan w:val="9"/>
+            <w:gridSpan w:val="8"/>
             <w:shd w:val="clear" w:color="auto" w:fill="FFFFFF" w:themeFill="background1"/>
             <w:vAlign w:val="center"/>
           </w:tcPr>
@@ -1400,39 +1472,8 @@
         </w:trPr>
         <w:tc>
           <w:tcPr>
-            <w:tcW w:w="4231" w:type="dxa"/>
-            <w:gridSpan w:val="4"/>
-            <w:shd w:val="clear" w:color="auto" w:fill="FFFFFF" w:themeFill="background1"/>
-            <w:vAlign w:val="center"/>
-          </w:tcPr>
-          <w:p>
-            <w:pPr>
-              <w:rPr>
-                <w:b/>
-                <w:bCs/>
-              </w:rPr>
-            </w:pPr>
-            <w:r>
-              <w:rPr>
-                <w:rFonts w:hint="eastAsia"/>
-                <w:b/>
-                <w:bCs/>
-              </w:rPr>
-              <w:t>{</w:t>
-            </w:r>
-            <w:r>
-              <w:rPr>
-                <w:b/>
-                <w:bCs/>
-              </w:rPr>
-              <w:t xml:space="preserve">name} </w:t>
-            </w:r>
-          </w:p>
-        </w:tc>
-        <w:tc>
-          <w:tcPr>
-            <w:tcW w:w="2374" w:type="dxa"/>
-            <w:gridSpan w:val="3"/>
+            <w:tcW w:w="6605" w:type="dxa"/>
+            <w:gridSpan w:val="6"/>
             <w:shd w:val="clear" w:color="auto" w:fill="FFFFFF" w:themeFill="background1"/>
             <w:vAlign w:val="center"/>
           </w:tcPr>
@@ -1445,10 +1486,18 @@
             </w:pPr>
             <w:r>
               <w:rPr>
-                <w:i/>
-                <w:iCs/>
-              </w:rPr>
-              <w:t>[{duty% | %}]</w:t>
+                <w:rFonts w:hint="eastAsia"/>
+                <w:b/>
+                <w:bCs/>
+              </w:rPr>
+              <w:t>{</w:t>
+            </w:r>
+            <w:r>
+              <w:rPr>
+                <w:b/>
+                <w:bCs/>
+              </w:rPr>
+              <w:t xml:space="preserve">name} </w:t>
             </w:r>
           </w:p>
         </w:tc>
@@ -1487,35 +1536,7 @@
                 <w:i/>
                 <w:iCs/>
               </w:rPr>
-              <w:t>}</w:t>
-            </w:r>
-            <w:r>
-              <w:rPr>
-                <w:i/>
-                <w:iCs/>
-              </w:rPr>
-              <w:t xml:space="preserve"> </w:t>
-            </w:r>
-            <w:r>
-              <w:rPr>
-                <w:i/>
-                <w:iCs/>
-              </w:rPr>
-              <w:t>-</w:t>
-            </w:r>
-            <w:r>
-              <w:rPr>
-                <w:i/>
-                <w:iCs/>
-              </w:rPr>
-              <w:t xml:space="preserve"> </w:t>
-            </w:r>
-            <w:r>
-              <w:rPr>
-                <w:i/>
-                <w:iCs/>
-              </w:rPr>
-              <w:t>{</w:t>
+              <w:t>} - {</w:t>
             </w:r>
             <w:proofErr w:type="spellStart"/>
             <w:r>
@@ -1543,7 +1564,7 @@
         <w:tc>
           <w:tcPr>
             <w:tcW w:w="8984" w:type="dxa"/>
-            <w:gridSpan w:val="9"/>
+            <w:gridSpan w:val="8"/>
             <w:shd w:val="clear" w:color="auto" w:fill="FFFFFF" w:themeFill="background1"/>
             <w:vAlign w:val="center"/>
           </w:tcPr>
@@ -1555,13 +1576,13 @@
               <w:t>项目架构:</w:t>
             </w:r>
             <w:r>
-              <w:t xml:space="preserve"> {</w:t>
-            </w:r>
-            <w:r>
-              <w:t>structure</w:t>
-            </w:r>
-            <w:r>
-              <w:t>% | %}</w:t>
+              <w:t xml:space="preserve"> </w:t>
+            </w:r>
+            <w:r>
+              <w:t xml:space="preserve"> </w:t>
+            </w:r>
+            <w:r>
+              <w:t>{structure% | %}</w:t>
             </w:r>
           </w:p>
         </w:tc>
@@ -1573,16 +1594,34 @@
         <w:tc>
           <w:tcPr>
             <w:tcW w:w="8984" w:type="dxa"/>
-            <w:gridSpan w:val="9"/>
+            <w:gridSpan w:val="8"/>
             <w:shd w:val="clear" w:color="auto" w:fill="FFFFFF" w:themeFill="background1"/>
             <w:vAlign w:val="center"/>
           </w:tcPr>
           <w:p>
-            <w:r>
-              <w:rPr>
-                <w:rFonts w:hint="eastAsia"/>
-              </w:rPr>
-              <w:t>项目描述:</w:t>
+            <w:pPr>
+              <w:rPr>
+                <w:rFonts w:hint="eastAsia"/>
+              </w:rPr>
+            </w:pPr>
+            <w:r>
+              <w:rPr>
+                <w:rFonts w:hint="eastAsia"/>
+              </w:rPr>
+              <w:t>职责:</w:t>
+            </w:r>
+            <w:r>
+              <w:t xml:space="preserve"> </w:t>
+            </w:r>
+            <w:r>
+              <w:t xml:space="preserve"> </w:t>
+            </w:r>
+            <w:r>
+              <w:rPr>
+                <w:i/>
+                <w:iCs/>
+              </w:rPr>
+              <w:t>{duty% | %}</w:t>
             </w:r>
           </w:p>
         </w:tc>
@@ -1594,7 +1633,7 @@
         <w:tc>
           <w:tcPr>
             <w:tcW w:w="8984" w:type="dxa"/>
-            <w:gridSpan w:val="9"/>
+            <w:gridSpan w:val="8"/>
             <w:shd w:val="clear" w:color="auto" w:fill="FFFFFF" w:themeFill="background1"/>
             <w:vAlign w:val="center"/>
           </w:tcPr>
@@ -1603,10 +1642,7 @@
               <w:rPr>
                 <w:rFonts w:hint="eastAsia"/>
               </w:rPr>
-              <w:t>{</w:t>
-            </w:r>
-            <w:r>
-              <w:t>desc}</w:t>
+              <w:t>项目描述:</w:t>
             </w:r>
           </w:p>
         </w:tc>
@@ -1618,16 +1654,22 @@
         <w:tc>
           <w:tcPr>
             <w:tcW w:w="8984" w:type="dxa"/>
-            <w:gridSpan w:val="9"/>
+            <w:gridSpan w:val="8"/>
             <w:shd w:val="clear" w:color="auto" w:fill="FFFFFF" w:themeFill="background1"/>
             <w:vAlign w:val="center"/>
           </w:tcPr>
           <w:p>
-            <w:r>
-              <w:rPr>
-                <w:rFonts w:hint="eastAsia"/>
-              </w:rPr>
-              <w:t>项目业绩:</w:t>
+            <w:pPr>
+              <w:ind w:firstLineChars="100" w:firstLine="210"/>
+            </w:pPr>
+            <w:r>
+              <w:rPr>
+                <w:rFonts w:hint="eastAsia"/>
+              </w:rPr>
+              <w:t>{</w:t>
+            </w:r>
+            <w:r>
+              <w:t>desc}</w:t>
             </w:r>
           </w:p>
         </w:tc>
@@ -1639,11 +1681,35 @@
         <w:tc>
           <w:tcPr>
             <w:tcW w:w="8984" w:type="dxa"/>
-            <w:gridSpan w:val="9"/>
+            <w:gridSpan w:val="8"/>
             <w:shd w:val="clear" w:color="auto" w:fill="FFFFFF" w:themeFill="background1"/>
             <w:vAlign w:val="center"/>
           </w:tcPr>
           <w:p>
+            <w:r>
+              <w:rPr>
+                <w:rFonts w:hint="eastAsia"/>
+              </w:rPr>
+              <w:t>项目业绩:</w:t>
+            </w:r>
+          </w:p>
+        </w:tc>
+      </w:tr>
+      <w:tr>
+        <w:trPr>
+          <w:trHeight w:val="397"/>
+        </w:trPr>
+        <w:tc>
+          <w:tcPr>
+            <w:tcW w:w="8984" w:type="dxa"/>
+            <w:gridSpan w:val="8"/>
+            <w:shd w:val="clear" w:color="auto" w:fill="FFFFFF" w:themeFill="background1"/>
+            <w:vAlign w:val="center"/>
+          </w:tcPr>
+          <w:p>
+            <w:pPr>
+              <w:ind w:firstLineChars="100" w:firstLine="210"/>
+            </w:pPr>
             <w:r>
               <w:t>{</w:t>
             </w:r>

</xml_diff>